<commit_message>
new responsibility for Migas
</commit_message>
<xml_diff>
--- a/Project 1/TP1_Support_Material/Report.docx
+++ b/Project 1/TP1_Support_Material/Report.docx
@@ -634,6 +634,19 @@
               <w:t>Third application</w:t>
             </w:r>
           </w:p>
+          <w:p>
+            <w:pPr>
+              <w:pStyle w:val="ListParagraph"/>
+              <w:numPr>
+                <w:ilvl w:val="0"/>
+                <w:numId w:val="2"/>
+              </w:numPr>
+              <w:cnfStyle w:val="000000000000"/>
+            </w:pPr>
+            <w:r>
+              <w:t>Regular expressions</w:t>
+            </w:r>
+          </w:p>
         </w:tc>
         <w:tc>
           <w:tcPr>
@@ -2327,35 +2340,6 @@
     </w:docPart>
     <w:docPart>
       <w:docPartPr>
-        <w:name w:val="602191BB77784B6DA2B8755A85C4FA9B"/>
-        <w:category>
-          <w:name w:val="General"/>
-          <w:gallery w:val="placeholder"/>
-        </w:category>
-        <w:types>
-          <w:type w:val="bbPlcHdr"/>
-        </w:types>
-        <w:behaviors>
-          <w:behavior w:val="content"/>
-        </w:behaviors>
-        <w:guid w:val="{660D9BB5-90AD-4297-B13A-BCBE27FB8AB1}"/>
-      </w:docPartPr>
-      <w:docPartBody>
-        <w:p>
-          <w:pPr>
-            <w:pStyle w:val="602191BB77784B6DA2B8755A85C4FA9B"/>
-          </w:pPr>
-          <w:r>
-            <w:rPr>
-              <w:rStyle w:val="PlaceholderText"/>
-            </w:rPr>
-            <w:t>[Comments]</w:t>
-          </w:r>
-        </w:p>
-      </w:docPartBody>
-    </w:docPart>
-    <w:docPart>
-      <w:docPartPr>
         <w:name w:val="D97215DEA4934DC3AE02009B44907918"/>
         <w:category>
           <w:name w:val="General"/>
@@ -2465,8 +2449,9 @@
     <w:panose1 w:val="020B0604030504040204"/>
     <w:charset w:val="00"/>
     <w:family w:val="swiss"/>
+    <w:notTrueType/>
     <w:pitch w:val="variable"/>
-    <w:sig w:usb0="E1002AFF" w:usb1="C000605B" w:usb2="00000029" w:usb3="00000000" w:csb0="000101FF" w:csb1="00000000"/>
+    <w:sig w:usb0="00000003" w:usb1="00000000" w:usb2="00000000" w:usb3="00000000" w:csb0="00000001" w:csb1="00000000"/>
   </w:font>
 </w:fonts>
 </file>
@@ -2485,6 +2470,7 @@
     <w:rsidRoot w:val="00117C43"/>
     <w:rsid w:val="00117C43"/>
     <w:rsid w:val="00461A0E"/>
+    <w:rsid w:val="00D72D49"/>
   </w:rsids>
   <m:mathPr>
     <m:mathFont m:val="Cambria Math"/>
@@ -2665,6 +2651,7 @@
   <w:style w:type="paragraph" w:default="1" w:styleId="Normal">
     <w:name w:val="Normal"/>
     <w:qFormat/>
+    <w:rsid w:val="00D72D49"/>
   </w:style>
   <w:style w:type="character" w:default="1" w:styleId="DefaultParagraphFont">
     <w:name w:val="Default Paragraph Font"/>

</xml_diff>